<commit_message>
Write to ms word
</commit_message>
<xml_diff>
--- a/input/Important Information.docx
+++ b/input/Important Information.docx
@@ -28,7 +28,7 @@
         <w:pStyle w:val="Heading1"/>
         <w:numPr>
           <w:ilvl w:val="0"/>
-          <w:numId w:val="1"/>
+          <w:numId w:val="2"/>
         </w:numPr>
         <w:rPr/>
       </w:pPr>
@@ -48,7 +48,11 @@
     </w:p>
     <w:p>
       <w:pPr>
-        <w:pStyle w:val="Normal"/>
+        <w:pStyle w:val="Heading2"/>
+        <w:numPr>
+          <w:ilvl w:val="1"/>
+          <w:numId w:val="1"/>
+        </w:numPr>
         <w:rPr/>
       </w:pPr>
       <w:r>
@@ -70,7 +74,7 @@
         <w:pStyle w:val="Heading1"/>
         <w:numPr>
           <w:ilvl w:val="0"/>
-          <w:numId w:val="1"/>
+          <w:numId w:val="2"/>
         </w:numPr>
         <w:rPr/>
       </w:pPr>
@@ -103,7 +107,7 @@
         <w:pStyle w:val="Heading1"/>
         <w:numPr>
           <w:ilvl w:val="0"/>
-          <w:numId w:val="1"/>
+          <w:numId w:val="2"/>
         </w:numPr>
         <w:rPr/>
       </w:pPr>
@@ -154,7 +158,7 @@
         </w:tblBorders>
         <w:tblCellMar>
           <w:top w:w="55" w:type="dxa"/>
-          <w:left w:w="54" w:type="dxa"/>
+          <w:left w:w="53" w:type="dxa"/>
           <w:bottom w:w="55" w:type="dxa"/>
           <w:right w:w="55" w:type="dxa"/>
         </w:tblCellMar>
@@ -162,8 +166,8 @@
       <w:tblGrid>
         <w:gridCol w:w="1994"/>
         <w:gridCol w:w="1994"/>
-        <w:gridCol w:w="1995"/>
-        <w:gridCol w:w="3989"/>
+        <w:gridCol w:w="1996"/>
+        <w:gridCol w:w="3987"/>
       </w:tblGrid>
       <w:tr>
         <w:trPr/>
@@ -227,7 +231,7 @@
         </w:tc>
         <w:tc>
           <w:tcPr>
-            <w:tcW w:w="1995" w:type="dxa"/>
+            <w:tcW w:w="1996" w:type="dxa"/>
             <w:tcBorders>
               <w:top w:val="single" w:sz="2" w:space="0" w:color="000000"/>
               <w:left w:val="single" w:sz="2" w:space="0" w:color="000000"/>
@@ -256,7 +260,7 @@
         </w:tc>
         <w:tc>
           <w:tcPr>
-            <w:tcW w:w="3989" w:type="dxa"/>
+            <w:tcW w:w="3987" w:type="dxa"/>
             <w:tcBorders>
               <w:top w:val="single" w:sz="2" w:space="0" w:color="000000"/>
               <w:left w:val="single" w:sz="2" w:space="0" w:color="000000"/>
@@ -292,6 +296,7 @@
           <w:tcPr>
             <w:tcW w:w="1994" w:type="dxa"/>
             <w:tcBorders>
+              <w:top w:val="single" w:sz="2" w:space="0" w:color="000000"/>
               <w:left w:val="single" w:sz="2" w:space="0" w:color="000000"/>
               <w:bottom w:val="single" w:sz="2" w:space="0" w:color="000000"/>
               <w:insideH w:val="single" w:sz="2" w:space="0" w:color="000000"/>
@@ -313,6 +318,7 @@
           <w:tcPr>
             <w:tcW w:w="1994" w:type="dxa"/>
             <w:tcBorders>
+              <w:top w:val="single" w:sz="2" w:space="0" w:color="000000"/>
               <w:left w:val="single" w:sz="2" w:space="0" w:color="000000"/>
               <w:bottom w:val="single" w:sz="2" w:space="0" w:color="000000"/>
               <w:insideH w:val="single" w:sz="2" w:space="0" w:color="000000"/>
@@ -332,33 +338,31 @@
         </w:tc>
         <w:tc>
           <w:tcPr>
-            <w:tcW w:w="1995" w:type="dxa"/>
-            <w:tcBorders>
-              <w:left w:val="single" w:sz="2" w:space="0" w:color="000000"/>
-              <w:bottom w:val="single" w:sz="2" w:space="0" w:color="000000"/>
-              <w:insideH w:val="single" w:sz="2" w:space="0" w:color="000000"/>
-            </w:tcBorders>
-            <w:shd w:fill="auto" w:val="clear"/>
-          </w:tcPr>
-          <w:p>
-            <w:pPr>
-              <w:pStyle w:val="TableContents"/>
-              <w:rPr/>
-            </w:pPr>
-            <w:r>
-              <w:rPr/>
-              <w:t xml:space="preserve">Danish </w:t>
-            </w:r>
-            <w:r>
-              <w:rPr/>
-              <w:t>pastry</w:t>
-            </w:r>
-          </w:p>
-        </w:tc>
-        <w:tc>
-          <w:tcPr>
-            <w:tcW w:w="3989" w:type="dxa"/>
-            <w:tcBorders>
+            <w:tcW w:w="1996" w:type="dxa"/>
+            <w:tcBorders>
+              <w:top w:val="single" w:sz="2" w:space="0" w:color="000000"/>
+              <w:left w:val="single" w:sz="2" w:space="0" w:color="000000"/>
+              <w:bottom w:val="single" w:sz="2" w:space="0" w:color="000000"/>
+              <w:insideH w:val="single" w:sz="2" w:space="0" w:color="000000"/>
+            </w:tcBorders>
+            <w:shd w:fill="auto" w:val="clear"/>
+          </w:tcPr>
+          <w:p>
+            <w:pPr>
+              <w:pStyle w:val="TableContents"/>
+              <w:rPr/>
+            </w:pPr>
+            <w:r>
+              <w:rPr/>
+              <w:t>Danish pastry</w:t>
+            </w:r>
+          </w:p>
+        </w:tc>
+        <w:tc>
+          <w:tcPr>
+            <w:tcW w:w="3987" w:type="dxa"/>
+            <w:tcBorders>
+              <w:top w:val="single" w:sz="2" w:space="0" w:color="000000"/>
               <w:left w:val="single" w:sz="2" w:space="0" w:color="000000"/>
               <w:bottom w:val="single" w:sz="2" w:space="0" w:color="000000"/>
               <w:right w:val="single" w:sz="2" w:space="0" w:color="000000"/>
@@ -385,6 +389,7 @@
           <w:tcPr>
             <w:tcW w:w="1994" w:type="dxa"/>
             <w:tcBorders>
+              <w:top w:val="single" w:sz="2" w:space="0" w:color="000000"/>
               <w:left w:val="single" w:sz="2" w:space="0" w:color="000000"/>
               <w:bottom w:val="single" w:sz="2" w:space="0" w:color="000000"/>
               <w:insideH w:val="single" w:sz="2" w:space="0" w:color="000000"/>
@@ -406,6 +411,7 @@
           <w:tcPr>
             <w:tcW w:w="1994" w:type="dxa"/>
             <w:tcBorders>
+              <w:top w:val="single" w:sz="2" w:space="0" w:color="000000"/>
               <w:left w:val="single" w:sz="2" w:space="0" w:color="000000"/>
               <w:bottom w:val="single" w:sz="2" w:space="0" w:color="000000"/>
               <w:insideH w:val="single" w:sz="2" w:space="0" w:color="000000"/>
@@ -425,8 +431,9 @@
         </w:tc>
         <w:tc>
           <w:tcPr>
-            <w:tcW w:w="1995" w:type="dxa"/>
-            <w:tcBorders>
+            <w:tcW w:w="1996" w:type="dxa"/>
+            <w:tcBorders>
+              <w:top w:val="single" w:sz="2" w:space="0" w:color="000000"/>
               <w:left w:val="single" w:sz="2" w:space="0" w:color="000000"/>
               <w:bottom w:val="single" w:sz="2" w:space="0" w:color="000000"/>
               <w:insideH w:val="single" w:sz="2" w:space="0" w:color="000000"/>
@@ -446,8 +453,9 @@
         </w:tc>
         <w:tc>
           <w:tcPr>
-            <w:tcW w:w="3989" w:type="dxa"/>
-            <w:tcBorders>
+            <w:tcW w:w="3987" w:type="dxa"/>
+            <w:tcBorders>
+              <w:top w:val="single" w:sz="2" w:space="0" w:color="000000"/>
               <w:left w:val="single" w:sz="2" w:space="0" w:color="000000"/>
               <w:bottom w:val="single" w:sz="2" w:space="0" w:color="000000"/>
               <w:right w:val="single" w:sz="2" w:space="0" w:color="000000"/>
@@ -474,6 +482,7 @@
           <w:tcPr>
             <w:tcW w:w="1994" w:type="dxa"/>
             <w:tcBorders>
+              <w:top w:val="single" w:sz="2" w:space="0" w:color="000000"/>
               <w:left w:val="single" w:sz="2" w:space="0" w:color="000000"/>
               <w:bottom w:val="single" w:sz="2" w:space="0" w:color="000000"/>
               <w:insideH w:val="single" w:sz="2" w:space="0" w:color="000000"/>
@@ -495,6 +504,7 @@
           <w:tcPr>
             <w:tcW w:w="1994" w:type="dxa"/>
             <w:tcBorders>
+              <w:top w:val="single" w:sz="2" w:space="0" w:color="000000"/>
               <w:left w:val="single" w:sz="2" w:space="0" w:color="000000"/>
               <w:bottom w:val="single" w:sz="2" w:space="0" w:color="000000"/>
               <w:insideH w:val="single" w:sz="2" w:space="0" w:color="000000"/>
@@ -514,8 +524,9 @@
         </w:tc>
         <w:tc>
           <w:tcPr>
-            <w:tcW w:w="1995" w:type="dxa"/>
-            <w:tcBorders>
+            <w:tcW w:w="1996" w:type="dxa"/>
+            <w:tcBorders>
+              <w:top w:val="single" w:sz="2" w:space="0" w:color="000000"/>
               <w:left w:val="single" w:sz="2" w:space="0" w:color="000000"/>
               <w:bottom w:val="single" w:sz="2" w:space="0" w:color="000000"/>
               <w:insideH w:val="single" w:sz="2" w:space="0" w:color="000000"/>
@@ -535,8 +546,9 @@
         </w:tc>
         <w:tc>
           <w:tcPr>
-            <w:tcW w:w="3989" w:type="dxa"/>
-            <w:tcBorders>
+            <w:tcW w:w="3987" w:type="dxa"/>
+            <w:tcBorders>
+              <w:top w:val="single" w:sz="2" w:space="0" w:color="000000"/>
               <w:left w:val="single" w:sz="2" w:space="0" w:color="000000"/>
               <w:bottom w:val="single" w:sz="2" w:space="0" w:color="000000"/>
               <w:right w:val="single" w:sz="2" w:space="0" w:color="000000"/>
@@ -563,6 +575,7 @@
           <w:tcPr>
             <w:tcW w:w="1994" w:type="dxa"/>
             <w:tcBorders>
+              <w:top w:val="single" w:sz="2" w:space="0" w:color="000000"/>
               <w:left w:val="single" w:sz="2" w:space="0" w:color="000000"/>
               <w:bottom w:val="single" w:sz="2" w:space="0" w:color="000000"/>
               <w:insideH w:val="single" w:sz="2" w:space="0" w:color="000000"/>
@@ -584,6 +597,7 @@
           <w:tcPr>
             <w:tcW w:w="1994" w:type="dxa"/>
             <w:tcBorders>
+              <w:top w:val="single" w:sz="2" w:space="0" w:color="000000"/>
               <w:left w:val="single" w:sz="2" w:space="0" w:color="000000"/>
               <w:bottom w:val="single" w:sz="2" w:space="0" w:color="000000"/>
               <w:insideH w:val="single" w:sz="2" w:space="0" w:color="000000"/>
@@ -603,8 +617,9 @@
         </w:tc>
         <w:tc>
           <w:tcPr>
-            <w:tcW w:w="1995" w:type="dxa"/>
-            <w:tcBorders>
+            <w:tcW w:w="1996" w:type="dxa"/>
+            <w:tcBorders>
+              <w:top w:val="single" w:sz="2" w:space="0" w:color="000000"/>
               <w:left w:val="single" w:sz="2" w:space="0" w:color="000000"/>
               <w:bottom w:val="single" w:sz="2" w:space="0" w:color="000000"/>
               <w:insideH w:val="single" w:sz="2" w:space="0" w:color="000000"/>
@@ -624,8 +639,9 @@
         </w:tc>
         <w:tc>
           <w:tcPr>
-            <w:tcW w:w="3989" w:type="dxa"/>
-            <w:tcBorders>
+            <w:tcW w:w="3987" w:type="dxa"/>
+            <w:tcBorders>
+              <w:top w:val="single" w:sz="2" w:space="0" w:color="000000"/>
               <w:left w:val="single" w:sz="2" w:space="0" w:color="000000"/>
               <w:bottom w:val="single" w:sz="2" w:space="0" w:color="000000"/>
               <w:right w:val="single" w:sz="2" w:space="0" w:color="000000"/>
@@ -652,6 +668,7 @@
           <w:tcPr>
             <w:tcW w:w="1994" w:type="dxa"/>
             <w:tcBorders>
+              <w:top w:val="single" w:sz="2" w:space="0" w:color="000000"/>
               <w:left w:val="single" w:sz="2" w:space="0" w:color="000000"/>
               <w:bottom w:val="single" w:sz="2" w:space="0" w:color="000000"/>
               <w:insideH w:val="single" w:sz="2" w:space="0" w:color="000000"/>
@@ -673,6 +690,7 @@
           <w:tcPr>
             <w:tcW w:w="1994" w:type="dxa"/>
             <w:tcBorders>
+              <w:top w:val="single" w:sz="2" w:space="0" w:color="000000"/>
               <w:left w:val="single" w:sz="2" w:space="0" w:color="000000"/>
               <w:bottom w:val="single" w:sz="2" w:space="0" w:color="000000"/>
               <w:insideH w:val="single" w:sz="2" w:space="0" w:color="000000"/>
@@ -692,8 +710,9 @@
         </w:tc>
         <w:tc>
           <w:tcPr>
-            <w:tcW w:w="1995" w:type="dxa"/>
-            <w:tcBorders>
+            <w:tcW w:w="1996" w:type="dxa"/>
+            <w:tcBorders>
+              <w:top w:val="single" w:sz="2" w:space="0" w:color="000000"/>
               <w:left w:val="single" w:sz="2" w:space="0" w:color="000000"/>
               <w:bottom w:val="single" w:sz="2" w:space="0" w:color="000000"/>
               <w:insideH w:val="single" w:sz="2" w:space="0" w:color="000000"/>
@@ -713,8 +732,9 @@
         </w:tc>
         <w:tc>
           <w:tcPr>
-            <w:tcW w:w="3989" w:type="dxa"/>
-            <w:tcBorders>
+            <w:tcW w:w="3987" w:type="dxa"/>
+            <w:tcBorders>
+              <w:top w:val="single" w:sz="2" w:space="0" w:color="000000"/>
               <w:left w:val="single" w:sz="2" w:space="0" w:color="000000"/>
               <w:bottom w:val="single" w:sz="2" w:space="0" w:color="000000"/>
               <w:right w:val="single" w:sz="2" w:space="0" w:color="000000"/>
@@ -741,6 +761,7 @@
           <w:tcPr>
             <w:tcW w:w="1994" w:type="dxa"/>
             <w:tcBorders>
+              <w:top w:val="single" w:sz="2" w:space="0" w:color="000000"/>
               <w:left w:val="single" w:sz="2" w:space="0" w:color="000000"/>
               <w:bottom w:val="single" w:sz="2" w:space="0" w:color="000000"/>
               <w:insideH w:val="single" w:sz="2" w:space="0" w:color="000000"/>
@@ -762,6 +783,7 @@
           <w:tcPr>
             <w:tcW w:w="1994" w:type="dxa"/>
             <w:tcBorders>
+              <w:top w:val="single" w:sz="2" w:space="0" w:color="000000"/>
               <w:left w:val="single" w:sz="2" w:space="0" w:color="000000"/>
               <w:bottom w:val="single" w:sz="2" w:space="0" w:color="000000"/>
               <w:insideH w:val="single" w:sz="2" w:space="0" w:color="000000"/>
@@ -781,8 +803,9 @@
         </w:tc>
         <w:tc>
           <w:tcPr>
-            <w:tcW w:w="1995" w:type="dxa"/>
-            <w:tcBorders>
+            <w:tcW w:w="1996" w:type="dxa"/>
+            <w:tcBorders>
+              <w:top w:val="single" w:sz="2" w:space="0" w:color="000000"/>
               <w:left w:val="single" w:sz="2" w:space="0" w:color="000000"/>
               <w:bottom w:val="single" w:sz="2" w:space="0" w:color="000000"/>
               <w:insideH w:val="single" w:sz="2" w:space="0" w:color="000000"/>
@@ -802,8 +825,9 @@
         </w:tc>
         <w:tc>
           <w:tcPr>
-            <w:tcW w:w="3989" w:type="dxa"/>
-            <w:tcBorders>
+            <w:tcW w:w="3987" w:type="dxa"/>
+            <w:tcBorders>
+              <w:top w:val="single" w:sz="2" w:space="0" w:color="000000"/>
               <w:left w:val="single" w:sz="2" w:space="0" w:color="000000"/>
               <w:bottom w:val="single" w:sz="2" w:space="0" w:color="000000"/>
               <w:right w:val="single" w:sz="2" w:space="0" w:color="000000"/>
@@ -830,66 +854,70 @@
           <w:tcPr>
             <w:tcW w:w="1994" w:type="dxa"/>
             <w:tcBorders>
-              <w:left w:val="single" w:sz="2" w:space="0" w:color="000000"/>
-              <w:bottom w:val="single" w:sz="2" w:space="0" w:color="000000"/>
-              <w:insideH w:val="single" w:sz="2" w:space="0" w:color="000000"/>
-            </w:tcBorders>
-            <w:shd w:fill="auto" w:val="clear"/>
-          </w:tcPr>
-          <w:p>
-            <w:pPr>
-              <w:pStyle w:val="TableContents"/>
-              <w:rPr/>
-            </w:pPr>
-            <w:r>
-              <w:rPr/>
-            </w:r>
-          </w:p>
-        </w:tc>
-        <w:tc>
-          <w:tcPr>
-            <w:tcW w:w="1994" w:type="dxa"/>
-            <w:tcBorders>
-              <w:left w:val="single" w:sz="2" w:space="0" w:color="000000"/>
-              <w:bottom w:val="single" w:sz="2" w:space="0" w:color="000000"/>
-              <w:insideH w:val="single" w:sz="2" w:space="0" w:color="000000"/>
-            </w:tcBorders>
-            <w:shd w:fill="auto" w:val="clear"/>
-          </w:tcPr>
-          <w:p>
-            <w:pPr>
-              <w:pStyle w:val="TableContents"/>
-              <w:rPr/>
-            </w:pPr>
-            <w:r>
-              <w:rPr/>
-            </w:r>
-          </w:p>
-        </w:tc>
-        <w:tc>
-          <w:tcPr>
-            <w:tcW w:w="1995" w:type="dxa"/>
-            <w:tcBorders>
-              <w:left w:val="single" w:sz="2" w:space="0" w:color="000000"/>
-              <w:bottom w:val="single" w:sz="2" w:space="0" w:color="000000"/>
-              <w:insideH w:val="single" w:sz="2" w:space="0" w:color="000000"/>
-            </w:tcBorders>
-            <w:shd w:fill="auto" w:val="clear"/>
-          </w:tcPr>
-          <w:p>
-            <w:pPr>
-              <w:pStyle w:val="TableContents"/>
-              <w:rPr/>
-            </w:pPr>
-            <w:r>
-              <w:rPr/>
-            </w:r>
-          </w:p>
-        </w:tc>
-        <w:tc>
-          <w:tcPr>
-            <w:tcW w:w="3989" w:type="dxa"/>
-            <w:tcBorders>
+              <w:top w:val="single" w:sz="2" w:space="0" w:color="000000"/>
+              <w:left w:val="single" w:sz="2" w:space="0" w:color="000000"/>
+              <w:bottom w:val="single" w:sz="2" w:space="0" w:color="000000"/>
+              <w:insideH w:val="single" w:sz="2" w:space="0" w:color="000000"/>
+            </w:tcBorders>
+            <w:shd w:fill="auto" w:val="clear"/>
+          </w:tcPr>
+          <w:p>
+            <w:pPr>
+              <w:pStyle w:val="TableContents"/>
+              <w:rPr/>
+            </w:pPr>
+            <w:r>
+              <w:rPr/>
+            </w:r>
+          </w:p>
+        </w:tc>
+        <w:tc>
+          <w:tcPr>
+            <w:tcW w:w="1994" w:type="dxa"/>
+            <w:tcBorders>
+              <w:top w:val="single" w:sz="2" w:space="0" w:color="000000"/>
+              <w:left w:val="single" w:sz="2" w:space="0" w:color="000000"/>
+              <w:bottom w:val="single" w:sz="2" w:space="0" w:color="000000"/>
+              <w:insideH w:val="single" w:sz="2" w:space="0" w:color="000000"/>
+            </w:tcBorders>
+            <w:shd w:fill="auto" w:val="clear"/>
+          </w:tcPr>
+          <w:p>
+            <w:pPr>
+              <w:pStyle w:val="TableContents"/>
+              <w:rPr/>
+            </w:pPr>
+            <w:r>
+              <w:rPr/>
+            </w:r>
+          </w:p>
+        </w:tc>
+        <w:tc>
+          <w:tcPr>
+            <w:tcW w:w="1996" w:type="dxa"/>
+            <w:tcBorders>
+              <w:top w:val="single" w:sz="2" w:space="0" w:color="000000"/>
+              <w:left w:val="single" w:sz="2" w:space="0" w:color="000000"/>
+              <w:bottom w:val="single" w:sz="2" w:space="0" w:color="000000"/>
+              <w:insideH w:val="single" w:sz="2" w:space="0" w:color="000000"/>
+            </w:tcBorders>
+            <w:shd w:fill="auto" w:val="clear"/>
+          </w:tcPr>
+          <w:p>
+            <w:pPr>
+              <w:pStyle w:val="TableContents"/>
+              <w:rPr/>
+            </w:pPr>
+            <w:r>
+              <w:rPr/>
+            </w:r>
+          </w:p>
+        </w:tc>
+        <w:tc>
+          <w:tcPr>
+            <w:tcW w:w="3987" w:type="dxa"/>
+            <w:tcBorders>
+              <w:top w:val="single" w:sz="2" w:space="0" w:color="000000"/>
               <w:left w:val="single" w:sz="2" w:space="0" w:color="000000"/>
               <w:bottom w:val="single" w:sz="2" w:space="0" w:color="000000"/>
               <w:right w:val="single" w:sz="2" w:space="0" w:color="000000"/>
@@ -915,66 +943,70 @@
           <w:tcPr>
             <w:tcW w:w="1994" w:type="dxa"/>
             <w:tcBorders>
-              <w:left w:val="single" w:sz="2" w:space="0" w:color="000000"/>
-              <w:bottom w:val="single" w:sz="2" w:space="0" w:color="000000"/>
-              <w:insideH w:val="single" w:sz="2" w:space="0" w:color="000000"/>
-            </w:tcBorders>
-            <w:shd w:fill="auto" w:val="clear"/>
-          </w:tcPr>
-          <w:p>
-            <w:pPr>
-              <w:pStyle w:val="TableContents"/>
-              <w:rPr/>
-            </w:pPr>
-            <w:r>
-              <w:rPr/>
-            </w:r>
-          </w:p>
-        </w:tc>
-        <w:tc>
-          <w:tcPr>
-            <w:tcW w:w="1994" w:type="dxa"/>
-            <w:tcBorders>
-              <w:left w:val="single" w:sz="2" w:space="0" w:color="000000"/>
-              <w:bottom w:val="single" w:sz="2" w:space="0" w:color="000000"/>
-              <w:insideH w:val="single" w:sz="2" w:space="0" w:color="000000"/>
-            </w:tcBorders>
-            <w:shd w:fill="auto" w:val="clear"/>
-          </w:tcPr>
-          <w:p>
-            <w:pPr>
-              <w:pStyle w:val="TableContents"/>
-              <w:rPr/>
-            </w:pPr>
-            <w:r>
-              <w:rPr/>
-            </w:r>
-          </w:p>
-        </w:tc>
-        <w:tc>
-          <w:tcPr>
-            <w:tcW w:w="1995" w:type="dxa"/>
-            <w:tcBorders>
-              <w:left w:val="single" w:sz="2" w:space="0" w:color="000000"/>
-              <w:bottom w:val="single" w:sz="2" w:space="0" w:color="000000"/>
-              <w:insideH w:val="single" w:sz="2" w:space="0" w:color="000000"/>
-            </w:tcBorders>
-            <w:shd w:fill="auto" w:val="clear"/>
-          </w:tcPr>
-          <w:p>
-            <w:pPr>
-              <w:pStyle w:val="TableContents"/>
-              <w:rPr/>
-            </w:pPr>
-            <w:r>
-              <w:rPr/>
-            </w:r>
-          </w:p>
-        </w:tc>
-        <w:tc>
-          <w:tcPr>
-            <w:tcW w:w="3989" w:type="dxa"/>
-            <w:tcBorders>
+              <w:top w:val="single" w:sz="2" w:space="0" w:color="000000"/>
+              <w:left w:val="single" w:sz="2" w:space="0" w:color="000000"/>
+              <w:bottom w:val="single" w:sz="2" w:space="0" w:color="000000"/>
+              <w:insideH w:val="single" w:sz="2" w:space="0" w:color="000000"/>
+            </w:tcBorders>
+            <w:shd w:fill="auto" w:val="clear"/>
+          </w:tcPr>
+          <w:p>
+            <w:pPr>
+              <w:pStyle w:val="TableContents"/>
+              <w:rPr/>
+            </w:pPr>
+            <w:r>
+              <w:rPr/>
+            </w:r>
+          </w:p>
+        </w:tc>
+        <w:tc>
+          <w:tcPr>
+            <w:tcW w:w="1994" w:type="dxa"/>
+            <w:tcBorders>
+              <w:top w:val="single" w:sz="2" w:space="0" w:color="000000"/>
+              <w:left w:val="single" w:sz="2" w:space="0" w:color="000000"/>
+              <w:bottom w:val="single" w:sz="2" w:space="0" w:color="000000"/>
+              <w:insideH w:val="single" w:sz="2" w:space="0" w:color="000000"/>
+            </w:tcBorders>
+            <w:shd w:fill="auto" w:val="clear"/>
+          </w:tcPr>
+          <w:p>
+            <w:pPr>
+              <w:pStyle w:val="TableContents"/>
+              <w:rPr/>
+            </w:pPr>
+            <w:r>
+              <w:rPr/>
+            </w:r>
+          </w:p>
+        </w:tc>
+        <w:tc>
+          <w:tcPr>
+            <w:tcW w:w="1996" w:type="dxa"/>
+            <w:tcBorders>
+              <w:top w:val="single" w:sz="2" w:space="0" w:color="000000"/>
+              <w:left w:val="single" w:sz="2" w:space="0" w:color="000000"/>
+              <w:bottom w:val="single" w:sz="2" w:space="0" w:color="000000"/>
+              <w:insideH w:val="single" w:sz="2" w:space="0" w:color="000000"/>
+            </w:tcBorders>
+            <w:shd w:fill="auto" w:val="clear"/>
+          </w:tcPr>
+          <w:p>
+            <w:pPr>
+              <w:pStyle w:val="TableContents"/>
+              <w:rPr/>
+            </w:pPr>
+            <w:r>
+              <w:rPr/>
+            </w:r>
+          </w:p>
+        </w:tc>
+        <w:tc>
+          <w:tcPr>
+            <w:tcW w:w="3987" w:type="dxa"/>
+            <w:tcBorders>
+              <w:top w:val="single" w:sz="2" w:space="0" w:color="000000"/>
               <w:left w:val="single" w:sz="2" w:space="0" w:color="000000"/>
               <w:bottom w:val="single" w:sz="2" w:space="0" w:color="000000"/>
               <w:right w:val="single" w:sz="2" w:space="0" w:color="000000"/>
@@ -1000,66 +1032,70 @@
           <w:tcPr>
             <w:tcW w:w="1994" w:type="dxa"/>
             <w:tcBorders>
-              <w:left w:val="single" w:sz="2" w:space="0" w:color="000000"/>
-              <w:bottom w:val="single" w:sz="2" w:space="0" w:color="000000"/>
-              <w:insideH w:val="single" w:sz="2" w:space="0" w:color="000000"/>
-            </w:tcBorders>
-            <w:shd w:fill="auto" w:val="clear"/>
-          </w:tcPr>
-          <w:p>
-            <w:pPr>
-              <w:pStyle w:val="TableContents"/>
-              <w:rPr/>
-            </w:pPr>
-            <w:r>
-              <w:rPr/>
-            </w:r>
-          </w:p>
-        </w:tc>
-        <w:tc>
-          <w:tcPr>
-            <w:tcW w:w="1994" w:type="dxa"/>
-            <w:tcBorders>
-              <w:left w:val="single" w:sz="2" w:space="0" w:color="000000"/>
-              <w:bottom w:val="single" w:sz="2" w:space="0" w:color="000000"/>
-              <w:insideH w:val="single" w:sz="2" w:space="0" w:color="000000"/>
-            </w:tcBorders>
-            <w:shd w:fill="auto" w:val="clear"/>
-          </w:tcPr>
-          <w:p>
-            <w:pPr>
-              <w:pStyle w:val="TableContents"/>
-              <w:rPr/>
-            </w:pPr>
-            <w:r>
-              <w:rPr/>
-            </w:r>
-          </w:p>
-        </w:tc>
-        <w:tc>
-          <w:tcPr>
-            <w:tcW w:w="1995" w:type="dxa"/>
-            <w:tcBorders>
-              <w:left w:val="single" w:sz="2" w:space="0" w:color="000000"/>
-              <w:bottom w:val="single" w:sz="2" w:space="0" w:color="000000"/>
-              <w:insideH w:val="single" w:sz="2" w:space="0" w:color="000000"/>
-            </w:tcBorders>
-            <w:shd w:fill="auto" w:val="clear"/>
-          </w:tcPr>
-          <w:p>
-            <w:pPr>
-              <w:pStyle w:val="TableContents"/>
-              <w:rPr/>
-            </w:pPr>
-            <w:r>
-              <w:rPr/>
-            </w:r>
-          </w:p>
-        </w:tc>
-        <w:tc>
-          <w:tcPr>
-            <w:tcW w:w="3989" w:type="dxa"/>
-            <w:tcBorders>
+              <w:top w:val="single" w:sz="2" w:space="0" w:color="000000"/>
+              <w:left w:val="single" w:sz="2" w:space="0" w:color="000000"/>
+              <w:bottom w:val="single" w:sz="2" w:space="0" w:color="000000"/>
+              <w:insideH w:val="single" w:sz="2" w:space="0" w:color="000000"/>
+            </w:tcBorders>
+            <w:shd w:fill="auto" w:val="clear"/>
+          </w:tcPr>
+          <w:p>
+            <w:pPr>
+              <w:pStyle w:val="TableContents"/>
+              <w:rPr/>
+            </w:pPr>
+            <w:r>
+              <w:rPr/>
+            </w:r>
+          </w:p>
+        </w:tc>
+        <w:tc>
+          <w:tcPr>
+            <w:tcW w:w="1994" w:type="dxa"/>
+            <w:tcBorders>
+              <w:top w:val="single" w:sz="2" w:space="0" w:color="000000"/>
+              <w:left w:val="single" w:sz="2" w:space="0" w:color="000000"/>
+              <w:bottom w:val="single" w:sz="2" w:space="0" w:color="000000"/>
+              <w:insideH w:val="single" w:sz="2" w:space="0" w:color="000000"/>
+            </w:tcBorders>
+            <w:shd w:fill="auto" w:val="clear"/>
+          </w:tcPr>
+          <w:p>
+            <w:pPr>
+              <w:pStyle w:val="TableContents"/>
+              <w:rPr/>
+            </w:pPr>
+            <w:r>
+              <w:rPr/>
+            </w:r>
+          </w:p>
+        </w:tc>
+        <w:tc>
+          <w:tcPr>
+            <w:tcW w:w="1996" w:type="dxa"/>
+            <w:tcBorders>
+              <w:top w:val="single" w:sz="2" w:space="0" w:color="000000"/>
+              <w:left w:val="single" w:sz="2" w:space="0" w:color="000000"/>
+              <w:bottom w:val="single" w:sz="2" w:space="0" w:color="000000"/>
+              <w:insideH w:val="single" w:sz="2" w:space="0" w:color="000000"/>
+            </w:tcBorders>
+            <w:shd w:fill="auto" w:val="clear"/>
+          </w:tcPr>
+          <w:p>
+            <w:pPr>
+              <w:pStyle w:val="TableContents"/>
+              <w:rPr/>
+            </w:pPr>
+            <w:r>
+              <w:rPr/>
+            </w:r>
+          </w:p>
+        </w:tc>
+        <w:tc>
+          <w:tcPr>
+            <w:tcW w:w="3987" w:type="dxa"/>
+            <w:tcBorders>
+              <w:top w:val="single" w:sz="2" w:space="0" w:color="000000"/>
               <w:left w:val="single" w:sz="2" w:space="0" w:color="000000"/>
               <w:bottom w:val="single" w:sz="2" w:space="0" w:color="000000"/>
               <w:right w:val="single" w:sz="2" w:space="0" w:color="000000"/>
@@ -1085,66 +1121,70 @@
           <w:tcPr>
             <w:tcW w:w="1994" w:type="dxa"/>
             <w:tcBorders>
-              <w:left w:val="single" w:sz="2" w:space="0" w:color="000000"/>
-              <w:bottom w:val="single" w:sz="2" w:space="0" w:color="000000"/>
-              <w:insideH w:val="single" w:sz="2" w:space="0" w:color="000000"/>
-            </w:tcBorders>
-            <w:shd w:fill="auto" w:val="clear"/>
-          </w:tcPr>
-          <w:p>
-            <w:pPr>
-              <w:pStyle w:val="TableContents"/>
-              <w:rPr/>
-            </w:pPr>
-            <w:r>
-              <w:rPr/>
-            </w:r>
-          </w:p>
-        </w:tc>
-        <w:tc>
-          <w:tcPr>
-            <w:tcW w:w="1994" w:type="dxa"/>
-            <w:tcBorders>
-              <w:left w:val="single" w:sz="2" w:space="0" w:color="000000"/>
-              <w:bottom w:val="single" w:sz="2" w:space="0" w:color="000000"/>
-              <w:insideH w:val="single" w:sz="2" w:space="0" w:color="000000"/>
-            </w:tcBorders>
-            <w:shd w:fill="auto" w:val="clear"/>
-          </w:tcPr>
-          <w:p>
-            <w:pPr>
-              <w:pStyle w:val="TableContents"/>
-              <w:rPr/>
-            </w:pPr>
-            <w:r>
-              <w:rPr/>
-            </w:r>
-          </w:p>
-        </w:tc>
-        <w:tc>
-          <w:tcPr>
-            <w:tcW w:w="1995" w:type="dxa"/>
-            <w:tcBorders>
-              <w:left w:val="single" w:sz="2" w:space="0" w:color="000000"/>
-              <w:bottom w:val="single" w:sz="2" w:space="0" w:color="000000"/>
-              <w:insideH w:val="single" w:sz="2" w:space="0" w:color="000000"/>
-            </w:tcBorders>
-            <w:shd w:fill="auto" w:val="clear"/>
-          </w:tcPr>
-          <w:p>
-            <w:pPr>
-              <w:pStyle w:val="TableContents"/>
-              <w:rPr/>
-            </w:pPr>
-            <w:r>
-              <w:rPr/>
-            </w:r>
-          </w:p>
-        </w:tc>
-        <w:tc>
-          <w:tcPr>
-            <w:tcW w:w="3989" w:type="dxa"/>
-            <w:tcBorders>
+              <w:top w:val="single" w:sz="2" w:space="0" w:color="000000"/>
+              <w:left w:val="single" w:sz="2" w:space="0" w:color="000000"/>
+              <w:bottom w:val="single" w:sz="2" w:space="0" w:color="000000"/>
+              <w:insideH w:val="single" w:sz="2" w:space="0" w:color="000000"/>
+            </w:tcBorders>
+            <w:shd w:fill="auto" w:val="clear"/>
+          </w:tcPr>
+          <w:p>
+            <w:pPr>
+              <w:pStyle w:val="TableContents"/>
+              <w:rPr/>
+            </w:pPr>
+            <w:r>
+              <w:rPr/>
+            </w:r>
+          </w:p>
+        </w:tc>
+        <w:tc>
+          <w:tcPr>
+            <w:tcW w:w="1994" w:type="dxa"/>
+            <w:tcBorders>
+              <w:top w:val="single" w:sz="2" w:space="0" w:color="000000"/>
+              <w:left w:val="single" w:sz="2" w:space="0" w:color="000000"/>
+              <w:bottom w:val="single" w:sz="2" w:space="0" w:color="000000"/>
+              <w:insideH w:val="single" w:sz="2" w:space="0" w:color="000000"/>
+            </w:tcBorders>
+            <w:shd w:fill="auto" w:val="clear"/>
+          </w:tcPr>
+          <w:p>
+            <w:pPr>
+              <w:pStyle w:val="TableContents"/>
+              <w:rPr/>
+            </w:pPr>
+            <w:r>
+              <w:rPr/>
+            </w:r>
+          </w:p>
+        </w:tc>
+        <w:tc>
+          <w:tcPr>
+            <w:tcW w:w="1996" w:type="dxa"/>
+            <w:tcBorders>
+              <w:top w:val="single" w:sz="2" w:space="0" w:color="000000"/>
+              <w:left w:val="single" w:sz="2" w:space="0" w:color="000000"/>
+              <w:bottom w:val="single" w:sz="2" w:space="0" w:color="000000"/>
+              <w:insideH w:val="single" w:sz="2" w:space="0" w:color="000000"/>
+            </w:tcBorders>
+            <w:shd w:fill="auto" w:val="clear"/>
+          </w:tcPr>
+          <w:p>
+            <w:pPr>
+              <w:pStyle w:val="TableContents"/>
+              <w:rPr/>
+            </w:pPr>
+            <w:r>
+              <w:rPr/>
+            </w:r>
+          </w:p>
+        </w:tc>
+        <w:tc>
+          <w:tcPr>
+            <w:tcW w:w="3987" w:type="dxa"/>
+            <w:tcBorders>
+              <w:top w:val="single" w:sz="2" w:space="0" w:color="000000"/>
               <w:left w:val="single" w:sz="2" w:space="0" w:color="000000"/>
               <w:bottom w:val="single" w:sz="2" w:space="0" w:color="000000"/>
               <w:right w:val="single" w:sz="2" w:space="0" w:color="000000"/>
@@ -1185,6 +1225,7 @@
       <w:pgNumType w:fmt="decimal"/>
       <w:formProt w:val="false"/>
       <w:textDirection w:val="lrTb"/>
+      <w:docGrid w:type="default" w:linePitch="100" w:charSpace="0"/>
     </w:sectPr>
   </w:body>
 </w:document>
@@ -1236,6 +1277,99 @@
     </w:lvl>
     <w:lvl w:ilvl="1">
       <w:start w:val="1"/>
+      <w:pStyle w:val="Heading2"/>
+      <w:numFmt w:val="none"/>
+      <w:suff w:val="nothing"/>
+      <w:lvlText w:val=""/>
+      <w:lvlJc w:val="left"/>
+      <w:pPr>
+        <w:ind w:left="0" w:hanging="0"/>
+      </w:pPr>
+    </w:lvl>
+    <w:lvl w:ilvl="2">
+      <w:start w:val="1"/>
+      <w:numFmt w:val="none"/>
+      <w:suff w:val="nothing"/>
+      <w:lvlText w:val=""/>
+      <w:lvlJc w:val="left"/>
+      <w:pPr>
+        <w:ind w:left="0" w:hanging="0"/>
+      </w:pPr>
+    </w:lvl>
+    <w:lvl w:ilvl="3">
+      <w:start w:val="1"/>
+      <w:numFmt w:val="none"/>
+      <w:suff w:val="nothing"/>
+      <w:lvlText w:val=""/>
+      <w:lvlJc w:val="left"/>
+      <w:pPr>
+        <w:ind w:left="0" w:hanging="0"/>
+      </w:pPr>
+    </w:lvl>
+    <w:lvl w:ilvl="4">
+      <w:start w:val="1"/>
+      <w:numFmt w:val="none"/>
+      <w:suff w:val="nothing"/>
+      <w:lvlText w:val=""/>
+      <w:lvlJc w:val="left"/>
+      <w:pPr>
+        <w:ind w:left="0" w:hanging="0"/>
+      </w:pPr>
+    </w:lvl>
+    <w:lvl w:ilvl="5">
+      <w:start w:val="1"/>
+      <w:numFmt w:val="none"/>
+      <w:suff w:val="nothing"/>
+      <w:lvlText w:val=""/>
+      <w:lvlJc w:val="left"/>
+      <w:pPr>
+        <w:ind w:left="0" w:hanging="0"/>
+      </w:pPr>
+    </w:lvl>
+    <w:lvl w:ilvl="6">
+      <w:start w:val="1"/>
+      <w:numFmt w:val="none"/>
+      <w:suff w:val="nothing"/>
+      <w:lvlText w:val=""/>
+      <w:lvlJc w:val="left"/>
+      <w:pPr>
+        <w:ind w:left="0" w:hanging="0"/>
+      </w:pPr>
+    </w:lvl>
+    <w:lvl w:ilvl="7">
+      <w:start w:val="1"/>
+      <w:numFmt w:val="none"/>
+      <w:suff w:val="nothing"/>
+      <w:lvlText w:val=""/>
+      <w:lvlJc w:val="left"/>
+      <w:pPr>
+        <w:ind w:left="0" w:hanging="0"/>
+      </w:pPr>
+    </w:lvl>
+    <w:lvl w:ilvl="8">
+      <w:start w:val="1"/>
+      <w:numFmt w:val="none"/>
+      <w:suff w:val="nothing"/>
+      <w:lvlText w:val=""/>
+      <w:lvlJc w:val="left"/>
+      <w:pPr>
+        <w:ind w:left="0" w:hanging="0"/>
+      </w:pPr>
+    </w:lvl>
+  </w:abstractNum>
+  <w:abstractNum w:abstractNumId="2">
+    <w:lvl w:ilvl="0">
+      <w:start w:val="1"/>
+      <w:numFmt w:val="none"/>
+      <w:suff w:val="nothing"/>
+      <w:lvlText w:val=""/>
+      <w:lvlJc w:val="left"/>
+      <w:pPr>
+        <w:ind w:left="0" w:hanging="0"/>
+      </w:pPr>
+    </w:lvl>
+    <w:lvl w:ilvl="1">
+      <w:start w:val="1"/>
       <w:numFmt w:val="none"/>
       <w:suff w:val="nothing"/>
       <w:lvlText w:val=""/>
@@ -1317,6 +1451,9 @@
   </w:abstractNum>
   <w:num w:numId="1">
     <w:abstractNumId w:val="1"/>
+  </w:num>
+  <w:num w:numId="2">
+    <w:abstractNumId w:val="2"/>
   </w:num>
 </w:numbering>
 </file>
@@ -1328,15 +1465,12 @@
       <w:rPr>
         <w:rFonts w:ascii="Liberation Serif" w:hAnsi="Liberation Serif" w:eastAsia="Noto Sans CJK SC" w:cs="Lohit Devanagari"/>
         <w:kern w:val="2"/>
-        <w:sz w:val="24"/>
         <w:szCs w:val="24"/>
         <w:lang w:val="en-US" w:eastAsia="zh-CN" w:bidi="hi-IN"/>
       </w:rPr>
     </w:rPrDefault>
     <w:pPrDefault>
-      <w:pPr>
-        <w:widowControl/>
-      </w:pPr>
+      <w:pPr/>
     </w:pPrDefault>
   </w:docDefaults>
   <w:style w:type="paragraph" w:styleId="Normal">
@@ -1344,6 +1478,8 @@
     <w:qFormat/>
     <w:pPr>
       <w:widowControl/>
+      <w:bidi w:val="0"/>
+      <w:jc w:val="left"/>
     </w:pPr>
     <w:rPr>
       <w:rFonts w:ascii="Liberation Serif" w:hAnsi="Liberation Serif" w:eastAsia="Noto Sans CJK SC" w:cs="Lohit Devanagari"/>
@@ -1357,7 +1493,6 @@
   <w:style w:type="paragraph" w:styleId="Heading1">
     <w:name w:val="Heading 1"/>
     <w:basedOn w:val="Heading"/>
-    <w:next w:val="TextBody"/>
     <w:qFormat/>
     <w:pPr>
       <w:numPr>
@@ -1372,6 +1507,26 @@
       <w:bCs/>
       <w:sz w:val="36"/>
       <w:szCs w:val="36"/>
+    </w:rPr>
+  </w:style>
+  <w:style w:type="paragraph" w:styleId="Heading2">
+    <w:name w:val="Heading 2"/>
+    <w:basedOn w:val="Heading"/>
+    <w:next w:val="TextBody"/>
+    <w:qFormat/>
+    <w:pPr>
+      <w:numPr>
+        <w:ilvl w:val="1"/>
+        <w:numId w:val="1"/>
+      </w:numPr>
+      <w:spacing w:before="200" w:after="120"/>
+      <w:outlineLvl w:val="1"/>
+    </w:pPr>
+    <w:rPr>
+      <w:b/>
+      <w:bCs/>
+      <w:sz w:val="32"/>
+      <w:szCs w:val="32"/>
     </w:rPr>
   </w:style>
   <w:style w:type="paragraph" w:styleId="Heading">
@@ -1435,7 +1590,6 @@
   <w:style w:type="paragraph" w:styleId="Title">
     <w:name w:val="Title"/>
     <w:basedOn w:val="Heading"/>
-    <w:next w:val="TextBody"/>
     <w:qFormat/>
     <w:pPr>
       <w:jc w:val="center"/>

</xml_diff>